<commit_message>
document si prezentare finalizate
</commit_message>
<xml_diff>
--- a/X-O Minimax.docx
+++ b/X-O Minimax.docx
@@ -14,7 +14,10 @@
         <w:t xml:space="preserve"> în </w:t>
       </w:r>
       <w:r>
-        <w:t>realizarea unui joc de X-O</w:t>
+        <w:t xml:space="preserve">realizarea unui joc de X și </w:t>
+      </w:r>
+      <w:r>
+        <w:t>O</w:t>
       </w:r>
     </w:p>
     <w:p>
@@ -191,25 +194,7 @@
           <w:iCs/>
           <w:lang w:val="ro-RO"/>
         </w:rPr>
-        <w:t xml:space="preserve">o implementarea a strategiei </w:t>
-      </w:r>
-      <w:proofErr w:type="spellStart"/>
-      <w:r>
-        <w:rPr>
-          <w:i/>
-          <w:iCs/>
-          <w:lang w:val="ro-RO"/>
-        </w:rPr>
-        <w:t>minimax</w:t>
-      </w:r>
-      <w:proofErr w:type="spellEnd"/>
-      <w:r>
-        <w:rPr>
-          <w:i/>
-          <w:iCs/>
-          <w:lang w:val="ro-RO"/>
-        </w:rPr>
-        <w:t xml:space="preserve"> în realizarea jocului de x-o pentru o platforma web, dar și mobile având la bază același cod sursă pentru ambele platforme. </w:t>
+        <w:t xml:space="preserve">o implementarea a strategiei minimax în realizarea jocului de x-o pentru o platforma web, dar și mobile având la bază același cod sursă pentru ambele platforme. </w:t>
       </w:r>
     </w:p>
     <w:p>
@@ -237,14 +222,12 @@
         </w:rPr>
         <w:t xml:space="preserve"> </w:t>
       </w:r>
-      <w:proofErr w:type="spellStart"/>
       <w:r>
         <w:rPr>
           <w:lang w:val="ro-RO"/>
         </w:rPr>
         <w:t>MiniMax</w:t>
       </w:r>
-      <w:proofErr w:type="spellEnd"/>
       <w:r>
         <w:rPr>
           <w:lang w:val="ro-RO"/>
@@ -275,14 +258,12 @@
         </w:rPr>
         <w:t xml:space="preserve">, </w:t>
       </w:r>
-      <w:proofErr w:type="spellStart"/>
       <w:r>
         <w:rPr>
           <w:lang w:val="ro-RO"/>
         </w:rPr>
         <w:t>TicTacToe</w:t>
       </w:r>
-      <w:proofErr w:type="spellEnd"/>
       <w:r>
         <w:rPr>
           <w:lang w:val="ro-RO"/>
@@ -330,7 +311,6 @@
         </w:rPr>
         <w:t>În teoria jocurilor, </w:t>
       </w:r>
-      <w:proofErr w:type="spellStart"/>
       <w:r>
         <w:rPr>
           <w:bCs/>
@@ -338,7 +318,6 @@
         </w:rPr>
         <w:t>minimax</w:t>
       </w:r>
-      <w:proofErr w:type="spellEnd"/>
       <w:r>
         <w:rPr>
           <w:lang w:val="ro-RO"/>
@@ -366,21 +345,7 @@
         <w:rPr>
           <w:lang w:val="ro-RO"/>
         </w:rPr>
-        <w:t>Numele „</w:t>
-      </w:r>
-      <w:proofErr w:type="spellStart"/>
-      <w:r>
-        <w:rPr>
-          <w:lang w:val="ro-RO"/>
-        </w:rPr>
-        <w:t>minimax</w:t>
-      </w:r>
-      <w:proofErr w:type="spellEnd"/>
-      <w:r>
-        <w:rPr>
-          <w:lang w:val="ro-RO"/>
-        </w:rPr>
-        <w:t>” vine de la minimizarea pierderii implicate atunci când adversarul selectează strategia care dă pierderea maximă și este util în analiza deciziilor primului jucător atât atunci când jucătorii se mișcă secvențial, cât și când jucătorii se mișcă simultan.</w:t>
+        <w:t>Numele „minimax” vine de la minimizarea pierderii implicate atunci când adversarul selectează strategia care dă pierderea maximă și este util în analiza deciziilor primului jucător atât atunci când jucătorii se mișcă secvențial, cât și când jucătorii se mișcă simultan.</w:t>
       </w:r>
       <w:r>
         <w:rPr>
@@ -424,21 +389,7 @@
         <w:rPr>
           <w:lang w:val="ro-RO"/>
         </w:rPr>
-        <w:t xml:space="preserve">. În acest context, scopul primului jucător este de a maximiza evaluarea poziției, iar scopul celui de-al doilea jucător este de a minimiza evaluarea poziției, astfel încât se aplică regula </w:t>
-      </w:r>
-      <w:proofErr w:type="spellStart"/>
-      <w:r>
-        <w:rPr>
-          <w:lang w:val="ro-RO"/>
-        </w:rPr>
-        <w:t>minimax</w:t>
-      </w:r>
-      <w:proofErr w:type="spellEnd"/>
-      <w:r>
-        <w:rPr>
-          <w:lang w:val="ro-RO"/>
-        </w:rPr>
-        <w:t xml:space="preserve">. Acesta este, în esență, modul în care </w:t>
+        <w:t xml:space="preserve">. În acest context, scopul primului jucător este de a maximiza evaluarea poziției, iar scopul celui de-al doilea jucător este de a minimiza evaluarea poziției, astfel încât se aplică regula minimax. Acesta este, în esență, modul în care </w:t>
       </w:r>
       <w:r>
         <w:rPr>
@@ -450,21 +401,7 @@
         <w:rPr>
           <w:lang w:val="ro-RO"/>
         </w:rPr>
-        <w:t xml:space="preserve"> abordează jocuri precum șahul și </w:t>
-      </w:r>
-      <w:proofErr w:type="spellStart"/>
-      <w:r>
-        <w:rPr>
-          <w:lang w:val="ro-RO"/>
-        </w:rPr>
-        <w:t>Go</w:t>
-      </w:r>
-      <w:proofErr w:type="spellEnd"/>
-      <w:r>
-        <w:rPr>
-          <w:lang w:val="ro-RO"/>
-        </w:rPr>
-        <w:t>, deși sunt posibile diverse îmbunătățiri compu</w:t>
+        <w:t xml:space="preserve"> abordează jocuri precum șahul și Go, deși sunt posibile diverse îmbunătățiri compu</w:t>
       </w:r>
       <w:r>
         <w:rPr>
@@ -476,21 +413,7 @@
         <w:rPr>
           <w:lang w:val="ro-RO"/>
         </w:rPr>
-        <w:t xml:space="preserve"> </w:t>
-      </w:r>
-      <w:proofErr w:type="spellStart"/>
-      <w:r>
-        <w:rPr>
-          <w:lang w:val="ro-RO"/>
-        </w:rPr>
-        <w:t>minimax</w:t>
-      </w:r>
-      <w:proofErr w:type="spellEnd"/>
-      <w:r>
-        <w:rPr>
-          <w:lang w:val="ro-RO"/>
-        </w:rPr>
-        <w:t>.</w:t>
+        <w:t xml:space="preserve"> minimax.</w:t>
       </w:r>
     </w:p>
     <w:p>
@@ -524,103 +447,71 @@
           <w:spacing w:val="-1"/>
           <w:lang w:val="ro-RO" w:eastAsia="x-none"/>
         </w:rPr>
-        <w:t xml:space="preserve">Funcția </w:t>
-      </w:r>
-      <w:proofErr w:type="spellStart"/>
+        <w:t xml:space="preserve">Funcția minimax returnează o valoare euristică pentru nodurile frunze (noduri terminale și noduri la adâncimea maximă de căutare). Nodurile </w:t>
+      </w:r>
       <w:r>
         <w:rPr>
           <w:spacing w:val="-1"/>
           <w:lang w:val="ro-RO" w:eastAsia="x-none"/>
         </w:rPr>
-        <w:t>minimax</w:t>
-      </w:r>
-      <w:proofErr w:type="spellEnd"/>
+        <w:t>care nu sunt finale</w:t>
+      </w:r>
       <w:r>
         <w:rPr>
           <w:spacing w:val="-1"/>
           <w:lang w:val="ro-RO" w:eastAsia="x-none"/>
         </w:rPr>
-        <w:t xml:space="preserve"> returnează o valoare euristică pentru nodurile frunze (noduri terminale și noduri la adâncimea maximă de căutare). Nodurile </w:t>
+        <w:t xml:space="preserve"> își moștenesc valoarea de la un nod descendent. Valoarea euristică este un scor care măsoară </w:t>
       </w:r>
       <w:r>
         <w:rPr>
           <w:spacing w:val="-1"/>
           <w:lang w:val="ro-RO" w:eastAsia="x-none"/>
         </w:rPr>
-        <w:t>care nu sunt finale</w:t>
+        <w:t>cat de favorabil este</w:t>
       </w:r>
       <w:r>
         <w:rPr>
           <w:spacing w:val="-1"/>
           <w:lang w:val="ro-RO" w:eastAsia="x-none"/>
         </w:rPr>
-        <w:t xml:space="preserve"> își moștenesc valoarea de la un nod descendent. Valoarea euristică este un scor care măsoară </w:t>
+        <w:t xml:space="preserve"> nodul pentru jucătorul care maximizează. Prin urmare, nodurile care </w:t>
       </w:r>
       <w:r>
         <w:rPr>
           <w:spacing w:val="-1"/>
           <w:lang w:val="ro-RO" w:eastAsia="x-none"/>
         </w:rPr>
-        <w:t>cat de favorabil este</w:t>
+        <w:t>se află</w:t>
       </w:r>
       <w:r>
         <w:rPr>
           <w:spacing w:val="-1"/>
           <w:lang w:val="ro-RO" w:eastAsia="x-none"/>
         </w:rPr>
-        <w:t xml:space="preserve"> nodul pentru jucătorul care maximizează. Prin urmare, nodurile care </w:t>
+        <w:t xml:space="preserve"> într-un rezultat favorabil, cum ar fi o victorie, pentru jucătorul care maximizează au scoruri mai mari decât nodurile mai favorabile pentru jucătorul care minimizează. Valoarea euristică pentru nodurile de terminale</w:t>
       </w:r>
       <w:r>
         <w:rPr>
           <w:spacing w:val="-1"/>
           <w:lang w:val="ro-RO" w:eastAsia="x-none"/>
         </w:rPr>
-        <w:t>se află</w:t>
+        <w:t xml:space="preserve"> </w:t>
       </w:r>
       <w:r>
         <w:rPr>
           <w:spacing w:val="-1"/>
           <w:lang w:val="ro-RO" w:eastAsia="x-none"/>
         </w:rPr>
-        <w:t xml:space="preserve"> într-un rezultat favorabil, cum ar fi o victorie, pentru jucătorul care maximizează au scoruri mai mari decât nodurile mai favorabile pentru jucătorul care minimizează. Valoarea euristică pentru nodurile de terminale</w:t>
+        <w:t xml:space="preserve">sunt scoruri corespunzătoare câștigului, pierderii sau remizelor, pentru </w:t>
       </w:r>
       <w:r>
         <w:rPr>
           <w:spacing w:val="-1"/>
           <w:lang w:val="ro-RO" w:eastAsia="x-none"/>
         </w:rPr>
-        <w:t xml:space="preserve"> </w:t>
-      </w:r>
-      <w:r>
-        <w:rPr>
-          <w:spacing w:val="-1"/>
-          <w:lang w:val="ro-RO" w:eastAsia="x-none"/>
-        </w:rPr>
-        <w:t xml:space="preserve">sunt scoruri corespunzătoare câștigului, pierderii sau remizelor, pentru </w:t>
-      </w:r>
-      <w:r>
-        <w:rPr>
-          <w:spacing w:val="-1"/>
-          <w:lang w:val="ro-RO" w:eastAsia="x-none"/>
-        </w:rPr>
         <w:lastRenderedPageBreak/>
-        <w:t xml:space="preserve">jucătorul maximizator. Pentru nodurile non-terminale la adâncimea maximă de căutare, o funcție de evaluare estimează o valoare euristică pentru nod. Calitatea acestei estimări și profunzimea căutării determină calitatea și precizia rezultatului </w:t>
-      </w:r>
-      <w:proofErr w:type="spellStart"/>
-      <w:r>
-        <w:rPr>
-          <w:spacing w:val="-1"/>
-          <w:lang w:val="ro-RO" w:eastAsia="x-none"/>
-        </w:rPr>
-        <w:t>minimax</w:t>
-      </w:r>
-      <w:proofErr w:type="spellEnd"/>
-      <w:r>
-        <w:rPr>
-          <w:spacing w:val="-1"/>
-          <w:lang w:val="ro-RO" w:eastAsia="x-none"/>
-        </w:rPr>
-        <w:t xml:space="preserve"> final.</w:t>
+        <w:t>jucătorul maximizator. Pentru nodurile non-terminale la adâncimea maximă de căutare, o funcție de evaluare estimează o valoare euristică pentru nod. Calitatea acestei estimări și profunzimea căutării determină calitatea și precizia rezultatului minimax final.</w:t>
       </w:r>
     </w:p>
     <w:p/>
@@ -631,8 +522,8 @@
         </w:rPr>
         <w:drawing>
           <wp:inline distT="0" distB="0" distL="0" distR="0" wp14:anchorId="0B04A4EC" wp14:editId="5A4FC39B">
-            <wp:extent cx="3090545" cy="1485265"/>
-            <wp:effectExtent l="0" t="0" r="0" b="635"/>
+            <wp:extent cx="2495550" cy="1199320"/>
+            <wp:effectExtent l="0" t="0" r="0" b="1270"/>
             <wp:docPr id="1" name="Imagine 1"/>
             <wp:cNvGraphicFramePr>
               <a:graphicFrameLocks xmlns:a="http://purl.oclc.org/ooxml/drawingml/main" noChangeAspect="1"/>
@@ -653,7 +544,7 @@
                   <pic:spPr>
                     <a:xfrm>
                       <a:off x="0" y="0"/>
-                      <a:ext cx="3090545" cy="1485265"/>
+                      <a:ext cx="2535483" cy="1218511"/>
                     </a:xfrm>
                     <a:prstGeom prst="rect">
                       <a:avLst/>
@@ -673,235 +564,334 @@
       <w:r>
         <w:t xml:space="preserve">Fig. </w:t>
       </w:r>
+      <w:r>
+        <w:fldChar w:fldCharType="begin"/>
+      </w:r>
+      <w:r>
+        <w:instrText xml:space="preserve"> SEQ Fig. \* ARABIC </w:instrText>
+      </w:r>
+      <w:r>
+        <w:fldChar w:fldCharType="separate"/>
+      </w:r>
+      <w:r>
+        <w:rPr>
+          <w:noProof/>
+        </w:rPr>
+        <w:t>1</w:t>
+      </w:r>
+      <w:r>
+        <w:rPr>
+          <w:noProof/>
+        </w:rPr>
+        <w:fldChar w:fldCharType="end"/>
+      </w:r>
+      <w:r>
+        <w:t xml:space="preserve"> – </w:t>
+      </w:r>
+      <w:r>
+        <w:rPr>
+          <w:lang w:val="ro-RO"/>
+        </w:rPr>
+        <w:t>Pse</w:t>
+      </w:r>
+      <w:r>
+        <w:rPr>
+          <w:lang w:val="ro-RO"/>
+        </w:rPr>
+        <w:t>u</w:t>
+      </w:r>
+      <w:r>
+        <w:rPr>
+          <w:lang w:val="ro-RO"/>
+        </w:rPr>
+        <w:t>docod algoritm minimax</w:t>
+      </w:r>
+    </w:p>
+    <w:bookmarkEnd w:id="0"/>
+    <w:p>
+      <w:pPr>
+        <w:pStyle w:val="Titlu1"/>
+      </w:pPr>
+      <w:r>
+        <w:t>Implementare</w:t>
+      </w:r>
+    </w:p>
+    <w:p>
+      <w:pPr>
+        <w:pStyle w:val="Corptext"/>
+        <w:rPr>
+          <w:lang w:val="ro-RO"/>
+        </w:rPr>
+      </w:pPr>
+      <w:r>
+        <w:rPr>
+          <w:lang w:val="ro-RO"/>
+        </w:rPr>
+        <w:t>Implementarea aplicației este disponibilă la acest link:</w:t>
+      </w:r>
+      <w:r>
+        <w:rPr>
+          <w:lang w:val="ro-RO"/>
+        </w:rPr>
+        <w:t xml:space="preserve"> </w:t>
+      </w:r>
+      <w:r>
+        <w:rPr>
+          <w:rStyle w:val="Hyperlink"/>
+        </w:rPr>
+        <w:t>https://github.com/bogdanbudescu/nx-web-mobile</w:t>
+      </w:r>
+      <w:r>
+        <w:rPr>
+          <w:lang w:val="ro-RO"/>
+        </w:rPr>
+        <w:t>.</w:t>
+      </w:r>
+      <w:r>
+        <w:rPr>
+          <w:lang w:val="ro-RO"/>
+        </w:rPr>
+        <w:t xml:space="preserve"> </w:t>
+      </w:r>
+      <w:r>
+        <w:rPr>
+          <w:lang w:val="ro-RO"/>
+        </w:rPr>
+        <w:t>Aplicația</w:t>
+      </w:r>
+      <w:r>
+        <w:rPr>
+          <w:lang w:val="ro-RO"/>
+        </w:rPr>
+        <w:t xml:space="preserve"> a fost realizată utilizând frameworkul Angular și Ionic aceasta având la bază același cod sursă</w:t>
+      </w:r>
+      <w:r>
+        <w:rPr>
+          <w:lang w:val="ro-RO"/>
+        </w:rPr>
+        <w:t>.</w:t>
+      </w:r>
+      <w:r>
+        <w:rPr>
+          <w:lang w:val="ro-RO"/>
+        </w:rPr>
+        <w:t xml:space="preserve"> Angular este folosit pentru a realiza aplicația web, iar Ionic pentru aplicația mobilă.</w:t>
+      </w:r>
+    </w:p>
+    <w:p>
+      <w:pPr>
+        <w:pStyle w:val="Corptext"/>
+        <w:rPr>
+          <w:lang w:val="ro-RO"/>
+        </w:rPr>
+      </w:pPr>
+      <w:r>
+        <w:rPr>
+          <w:lang w:val="ro-RO"/>
+        </w:rPr>
+        <w:t>Interfața cu utilizatorul este prezentată în următoare figura, aceasta este foarte asemănătoare între cele două platforme.</w:t>
+      </w:r>
+    </w:p>
+    <w:p>
+      <w:pPr>
+        <w:pStyle w:val="Corptext"/>
+        <w:jc w:val="center"/>
+        <w:rPr>
+          <w:lang w:val="ro-RO"/>
+        </w:rPr>
+      </w:pPr>
+      <w:r>
+        <w:rPr>
+          <w:noProof/>
+        </w:rPr>
+        <w:drawing>
+          <wp:inline distT="0" distB="0" distL="0" distR="0" wp14:anchorId="56943AA8" wp14:editId="4B389EA4">
+            <wp:extent cx="1375479" cy="1876425"/>
+            <wp:effectExtent l="0" t="0" r="0" b="0"/>
+            <wp:docPr id="2" name="Imagine 2"/>
+            <wp:cNvGraphicFramePr>
+              <a:graphicFrameLocks xmlns:a="http://purl.oclc.org/ooxml/drawingml/main" noChangeAspect="1"/>
+            </wp:cNvGraphicFramePr>
+            <a:graphic xmlns:a="http://purl.oclc.org/ooxml/drawingml/main">
+              <a:graphicData uri="http://purl.oclc.org/ooxml/drawingml/picture">
+                <pic:pic xmlns:pic="http://purl.oclc.org/ooxml/drawingml/picture">
+                  <pic:nvPicPr>
+                    <pic:cNvPr id="1" name=""/>
+                    <pic:cNvPicPr/>
+                  </pic:nvPicPr>
+                  <pic:blipFill>
+                    <a:blip r:embed="rId10"/>
+                    <a:stretch>
+                      <a:fillRect/>
+                    </a:stretch>
+                  </pic:blipFill>
+                  <pic:spPr>
+                    <a:xfrm>
+                      <a:off x="0" y="0"/>
+                      <a:ext cx="1395467" cy="1903693"/>
+                    </a:xfrm>
+                    <a:prstGeom prst="rect">
+                      <a:avLst/>
+                    </a:prstGeom>
+                  </pic:spPr>
+                </pic:pic>
+              </a:graphicData>
+            </a:graphic>
+          </wp:inline>
+        </w:drawing>
+      </w:r>
+    </w:p>
+    <w:p>
+      <w:pPr>
+        <w:pStyle w:val="Legend"/>
+      </w:pPr>
+      <w:r>
+        <w:t xml:space="preserve">Fig. </w:t>
+      </w:r>
       <w:fldSimple w:instr=" SEQ Fig. \* ARABIC ">
         <w:r>
           <w:rPr>
             <w:noProof/>
           </w:rPr>
-          <w:t>1</w:t>
+          <w:t>2</w:t>
         </w:r>
       </w:fldSimple>
       <w:r>
-        <w:t xml:space="preserve"> – </w:t>
-      </w:r>
-      <w:r>
-        <w:rPr>
-          <w:lang w:val="ro-RO"/>
-        </w:rPr>
-        <w:t>Pse</w:t>
-      </w:r>
-      <w:r>
-        <w:rPr>
-          <w:lang w:val="ro-RO"/>
-        </w:rPr>
-        <w:t>u</w:t>
-      </w:r>
-      <w:r>
-        <w:rPr>
-          <w:lang w:val="ro-RO"/>
-        </w:rPr>
-        <w:t xml:space="preserve">docod algoritm </w:t>
-      </w:r>
-      <w:proofErr w:type="spellStart"/>
-      <w:r>
-        <w:rPr>
-          <w:lang w:val="ro-RO"/>
-        </w:rPr>
-        <w:t>minimax</w:t>
-      </w:r>
-      <w:proofErr w:type="spellEnd"/>
-    </w:p>
-    <w:bookmarkEnd w:id="0"/>
-    <w:p>
-      <w:pPr>
-        <w:pStyle w:val="Titlu1"/>
-      </w:pPr>
-      <w:r>
-        <w:t>Implementare</w:t>
+        <w:t xml:space="preserve"> – Interfața cu utilizatorul</w:t>
       </w:r>
     </w:p>
     <w:p>
       <w:pPr>
-        <w:pStyle w:val="Corptext"/>
-        <w:rPr>
-          <w:lang w:val="ro-RO"/>
-        </w:rPr>
-      </w:pPr>
-      <w:r>
-        <w:rPr>
-          <w:lang w:val="ro-RO"/>
-        </w:rPr>
-        <w:t>Implementarea aplicației este disponibilă la acest link:</w:t>
-      </w:r>
-      <w:r>
-        <w:rPr>
-          <w:lang w:val="ro-RO"/>
-        </w:rPr>
+        <w:jc w:val="both"/>
+        <w:rPr>
+          <w:lang w:val="ro-RO"/>
+        </w:rPr>
+      </w:pPr>
+      <w:r>
+        <w:t xml:space="preserve">   </w:t>
+      </w:r>
+      <w:r>
+        <w:t xml:space="preserve">  </w:t>
+      </w:r>
+      <w:r>
+        <w:rPr>
+          <w:lang w:val="ro-RO"/>
+        </w:rPr>
+        <w:t>Aplicația</w:t>
+      </w:r>
+      <w:r>
         <w:t xml:space="preserve"> </w:t>
       </w:r>
       <w:r>
         <w:rPr>
-          <w:rStyle w:val="Hyperlink"/>
-        </w:rPr>
-        <w:t>https://github.com/bogdanbudescu/nx-web-mobile</w:t>
-      </w:r>
-      <w:r>
-        <w:rPr>
-          <w:lang w:val="ro-RO"/>
-        </w:rPr>
-        <w:t>.</w:t>
-      </w:r>
-      <w:r>
-        <w:rPr>
-          <w:lang w:val="ro-RO"/>
-        </w:rPr>
-        <w:t xml:space="preserve"> </w:t>
-      </w:r>
-      <w:r>
-        <w:rPr>
-          <w:lang w:val="ro-RO"/>
-        </w:rPr>
-        <w:t>Aplicația</w:t>
-      </w:r>
-      <w:r>
-        <w:rPr>
-          <w:lang w:val="ro-RO"/>
-        </w:rPr>
-        <w:t xml:space="preserve"> a fost realizată utilizând </w:t>
-      </w:r>
-      <w:proofErr w:type="spellStart"/>
-      <w:r>
-        <w:rPr>
-          <w:lang w:val="ro-RO"/>
-        </w:rPr>
-        <w:t>frameworkul</w:t>
-      </w:r>
-      <w:proofErr w:type="spellEnd"/>
-      <w:r>
-        <w:rPr>
-          <w:lang w:val="ro-RO"/>
-        </w:rPr>
-        <w:t xml:space="preserve"> Angular și Ionic aceasta având la bază același cod sursă</w:t>
-      </w:r>
-      <w:r>
-        <w:rPr>
-          <w:lang w:val="ro-RO"/>
-        </w:rPr>
-        <w:t>.</w:t>
-      </w:r>
-      <w:r>
-        <w:rPr>
-          <w:lang w:val="ro-RO"/>
-        </w:rPr>
-        <w:t xml:space="preserve"> Angular este folosit pentru a realiza aplicația web, iar Ionic pentru aplicația mobilă.</w:t>
+          <w:lang w:val="ro-RO"/>
+        </w:rPr>
+        <w:t>reali</w:t>
+      </w:r>
+      <w:r>
+        <w:rPr>
+          <w:lang w:val="ro-RO"/>
+        </w:rPr>
+        <w:t>zată oferă posibilitatea de a juca împotriva calculatorului și de a alege cine să înceapă primul. Apăsând pe butonul ”New Game”</w:t>
+      </w:r>
+      <w:r>
+        <w:rPr>
+          <w:lang w:val="ro-RO"/>
+        </w:rPr>
+        <w:t xml:space="preserve"> un nou joc va fi început.</w:t>
       </w:r>
     </w:p>
     <w:p>
       <w:pPr>
-        <w:pStyle w:val="Corptext"/>
-        <w:rPr>
-          <w:lang w:val="ro-RO"/>
-        </w:rPr>
-      </w:pPr>
-      <w:r>
-        <w:rPr>
-          <w:lang w:val="ro-RO"/>
-        </w:rPr>
-        <w:t xml:space="preserve"> </w:t>
-      </w:r>
-      <w:r>
-        <w:rPr>
-          <w:lang w:val="ro-RO"/>
-        </w:rPr>
-        <w:t xml:space="preserve"> </w:t>
+        <w:jc w:val="both"/>
+        <w:rPr>
+          <w:lang w:val="ro-RO"/>
+        </w:rPr>
+      </w:pPr>
+      <w:r>
+        <w:rPr>
+          <w:lang w:val="ro-RO"/>
+        </w:rPr>
+        <w:t xml:space="preserve">     Algoritmul implementat urmărește pseudocodul din figura 1, acesta rulează atunci când este rolul calculatorului să facă </w:t>
+      </w:r>
+      <w:r>
+        <w:rPr>
+          <w:lang w:val="ro-RO"/>
+        </w:rPr>
+        <w:lastRenderedPageBreak/>
+        <w:t>mutarea. După ce jucătorul a ales poziția unde să plaseze pe x sau o în funcție de ce a ales</w:t>
+      </w:r>
+      <w:r>
+        <w:rPr>
+          <w:lang w:val="ro-RO"/>
+        </w:rPr>
+        <w:t xml:space="preserve"> jucătorul</w:t>
+      </w:r>
+      <w:r>
+        <w:rPr>
+          <w:lang w:val="ro-RO"/>
+        </w:rPr>
+        <w:t>, algoritmul va urma să caute următoarea cea mai bună poziție de pe tablă. Astfel parametrii funcției pentru minimax sunt următorii: board (care reprezintă starea actuală a tablei), maxizing (dacă se maximizează este true</w:t>
+      </w:r>
+      <w:r>
+        <w:rPr>
+          <w:lang w:val="ro-RO"/>
+        </w:rPr>
+        <w:t xml:space="preserve">, </w:t>
+      </w:r>
+      <w:r>
+        <w:rPr>
+          <w:lang w:val="ro-RO"/>
+        </w:rPr>
+        <w:t>altfel false) și depth (care reprezintă adâncimea pană la care s-a ajuns în arbore).</w:t>
       </w:r>
     </w:p>
     <w:p>
       <w:pPr>
-        <w:pStyle w:val="Titlu1"/>
-      </w:pPr>
-      <w:r>
-        <w:t>Concluzie</w:t>
+        <w:jc w:val="both"/>
+        <w:rPr>
+          <w:lang w:val="ro-RO"/>
+        </w:rPr>
+      </w:pPr>
+      <w:r>
+        <w:rPr>
+          <w:lang w:val="ro-RO"/>
+        </w:rPr>
+        <w:t xml:space="preserve">    Mai întâi se verifică dacă există o soluție apelând metoda isTerminal din cadrul clasei Board, care verifică toate cazurile de câștig si egalitate.</w:t>
       </w:r>
     </w:p>
     <w:p>
       <w:pPr>
-        <w:pStyle w:val="Corptext"/>
-        <w:rPr>
-          <w:lang w:val="ro-RO"/>
-        </w:rPr>
-      </w:pPr>
-      <w:r>
-        <w:rPr>
-          <w:lang w:val="ro-RO"/>
-        </w:rPr>
-        <w:t>În concluzie, necesitatea implementării unei soluții de protecție împotriva atacurilor DoS este necesară pentru a putea menține serviciile utilizatorilor la un nivel înalt, evitând neplăcerile provocate de li</w:t>
-      </w:r>
-      <w:r>
-        <w:rPr>
-          <w:lang w:val="ro-RO"/>
-        </w:rPr>
-        <w:t>psa</w:t>
-      </w:r>
-      <w:r>
-        <w:rPr>
-          <w:lang w:val="ro-RO"/>
-        </w:rPr>
-        <w:t xml:space="preserve"> serviciului oferit</w:t>
-      </w:r>
-      <w:r>
-        <w:rPr>
-          <w:lang w:val="ro-RO"/>
-        </w:rPr>
-        <w:t>.</w:t>
-      </w:r>
-      <w:r>
-        <w:rPr>
-          <w:lang w:val="ro-RO"/>
-        </w:rPr>
-        <w:t xml:space="preserve"> De asemenea implementarea unei soluții de protecție bazată pe </w:t>
-      </w:r>
-      <w:proofErr w:type="spellStart"/>
-      <w:r>
-        <w:rPr>
-          <w:lang w:val="ro-RO"/>
-        </w:rPr>
-        <w:t>proof</w:t>
-      </w:r>
-      <w:proofErr w:type="spellEnd"/>
-      <w:r>
-        <w:rPr>
-          <w:lang w:val="ro-RO"/>
-        </w:rPr>
-        <w:t xml:space="preserve"> of </w:t>
-      </w:r>
-      <w:proofErr w:type="spellStart"/>
-      <w:r>
-        <w:rPr>
-          <w:lang w:val="ro-RO"/>
-        </w:rPr>
-        <w:t>work</w:t>
-      </w:r>
-      <w:proofErr w:type="spellEnd"/>
-      <w:r>
-        <w:rPr>
-          <w:lang w:val="ro-RO"/>
-        </w:rPr>
-        <w:t xml:space="preserve"> își dovedește eficiența atât timp cât clienților conectați la server li se setează dificultatea în funcție de numărul de cereri realizate, de asemenea capacitatea de calcul a clienților poate avea un rol decisiv în combaterea unui astfel de atac.</w:t>
+        <w:jc w:val="both"/>
+        <w:rPr>
+          <w:lang w:val="ro-RO"/>
+        </w:rPr>
+      </w:pPr>
+      <w:r>
+        <w:rPr>
+          <w:lang w:val="ro-RO"/>
+        </w:rPr>
+        <w:t xml:space="preserve">   În continuare daca condiția de mai sus nu este îndeplinită pentru toate pozițiile disponibile de pe tabla actuală, se va crea o noua tablă în care se va amplasa pe poziția curentă, pentru maximizare „x”, iar pentru minimizare „o”</w:t>
+      </w:r>
+      <w:r>
+        <w:rPr>
+          <w:lang w:val="ro-RO"/>
+        </w:rPr>
+        <w:t>, mai departe se va reapela metoda getBestMove. După execuția recursivă dacă suntem pe nivelul 0 al arborelui se vor adăuga într-un map valorile obținute pentru fiecare poziție disponibilă(valori obținute în urma apelului metodei getAvailablesMoves), dacă pentru o poziție există mai multe valori se va alege dintre acestea una random.</w:t>
+      </w:r>
+      <w:r>
+        <w:rPr>
+          <w:lang w:val="ro-RO"/>
+        </w:rPr>
+        <w:t xml:space="preserve">    </w:t>
       </w:r>
     </w:p>
     <w:p>
       <w:pPr>
-        <w:pStyle w:val="Corptext"/>
-        <w:rPr>
-          <w:lang w:val="ro-RO"/>
-        </w:rPr>
-      </w:pPr>
-      <w:r>
-        <w:rPr>
-          <w:lang w:val="ro-RO"/>
-        </w:rPr>
-        <w:t>În același context, trebuie avut în vedere că aria soluțiilor de securitate pentru diverse aplicații software are obligația de a se supune unei evoluții rapide, eficiente și continue, care să poată contracara cu succes și în timp util diversele si multiplele atacuri cibernetice, ce devin tot mai complexe și amenințătoare datorită noilor posibilități oferite de progresele tehnologice.</w:t>
+        <w:pStyle w:val="Titlu1"/>
+      </w:pPr>
+      <w:r>
+        <w:t>Concluzie</w:t>
       </w:r>
     </w:p>
     <w:p>
@@ -911,6 +901,44 @@
           <w:lang w:val="ro-RO"/>
         </w:rPr>
       </w:pPr>
+      <w:r>
+        <w:rPr>
+          <w:lang w:val="ro-RO"/>
+        </w:rPr>
+        <w:t>În concluzie,</w:t>
+      </w:r>
+      <w:r>
+        <w:rPr>
+          <w:lang w:val="ro-RO"/>
+        </w:rPr>
+        <w:t xml:space="preserve"> utilizarea algoritmului minmax în crearea unui joc de x și o imbatabil s-a dovedit a fi de succes, aceasta putând fi îmbunătățită cu ajutorul alpha-beta pruning.</w:t>
+      </w:r>
+      <w:r>
+        <w:rPr>
+          <w:lang w:val="ro-RO"/>
+        </w:rPr>
+        <w:t xml:space="preserve"> </w:t>
+      </w:r>
+    </w:p>
+    <w:p>
+      <w:pPr>
+        <w:pStyle w:val="Corptext"/>
+        <w:rPr>
+          <w:lang w:val="ro-RO"/>
+        </w:rPr>
+      </w:pPr>
+      <w:r>
+        <w:rPr>
+          <w:lang w:val="ro-RO"/>
+        </w:rPr>
+        <w:t xml:space="preserve">În același context, trebuie avut în vedere </w:t>
+      </w:r>
+      <w:r>
+        <w:rPr>
+          <w:lang w:val="ro-RO"/>
+        </w:rPr>
+        <w:t>că durata de execuție a algoritmului poate fi variabilă în funcție de dimensiunea datelor de intrare.</w:t>
+      </w:r>
     </w:p>
     <w:sdt>
       <w:sdtPr>
@@ -1313,18 +1341,6 @@
       </w:sdtContent>
     </w:sdt>
     <w:p>
-      <w:pPr>
-        <w:rPr>
-          <w:lang w:val="ro-RO"/>
-        </w:rPr>
-      </w:pPr>
-    </w:p>
-    <w:p>
-      <w:pPr>
-        <w:rPr>
-          <w:noProof/>
-        </w:rPr>
-      </w:pPr>
       <w:r>
         <w:rPr>
           <w:lang w:val="ro-RO"/>
@@ -4528,7 +4544,7 @@
 </file>
 
 <file path=customXml/itemProps1.xml><?xml version="1.0" encoding="utf-8"?>
-<ds:datastoreItem xmlns:ds="http://purl.oclc.org/ooxml/officeDocument/customXml" ds:itemID="{12C3AFC3-4D91-4F9C-B7A4-5F10780F253F}">
+<ds:datastoreItem xmlns:ds="http://purl.oclc.org/ooxml/officeDocument/customXml" ds:itemID="{3E9C6FEE-0BDB-4141-8542-C1F501E69920}">
   <ds:schemaRefs>
     <ds:schemaRef ds:uri="http://schemas.openxmlformats.org/officeDocument/2006/bibliography"/>
   </ds:schemaRefs>

</xml_diff>